<commit_message>
added research files, finished week3Assignment.js
</commit_message>
<xml_diff>
--- a/Week-03-Coding-Assignment1.docx
+++ b/Week-03-Coding-Assignment1.docx
@@ -30,6 +30,32 @@
         </w:rPr>
         <w:t>URL to GitHub Repository:</w:t>
       </w:r>
+    </w:p>
+    <w:p>
+      <w:pPr>
+        <w:rPr>
+          <w:b/>
+          <w:szCs w:val="24"/>
+        </w:rPr>
+      </w:pPr>
+    </w:p>
+    <w:p>
+      <w:pPr>
+        <w:rPr>
+          <w:b/>
+          <w:szCs w:val="24"/>
+        </w:rPr>
+      </w:pPr>
+      <w:hyperlink r:id="rId7" w:history="1">
+        <w:r>
+          <w:rPr>
+            <w:rStyle w:val="Hyperlink"/>
+            <w:b/>
+            <w:szCs w:val="24"/>
+          </w:rPr>
+          <w:t>https://github.com/Cmendence/week-3-completed</w:t>
+        </w:r>
+      </w:hyperlink>
     </w:p>
     <w:p>
       <w:pPr>
@@ -1238,7 +1264,6 @@
         </w:rPr>
         <w:t xml:space="preserve">two parameters, </w:t>
       </w:r>
-      <w:proofErr w:type="gramStart"/>
       <w:r>
         <w:rPr>
           <w:b/>
@@ -1247,7 +1272,6 @@
         </w:rPr>
         <w:t>word</w:t>
       </w:r>
-      <w:proofErr w:type="gramEnd"/>
       <w:r>
         <w:rPr>
           <w:szCs w:val="24"/>
@@ -1378,6 +1402,7 @@
         <w:rPr>
           <w:szCs w:val="24"/>
         </w:rPr>
+        <w:lastRenderedPageBreak/>
         <w:t xml:space="preserve">Write a </w:t>
       </w:r>
       <w:r>
@@ -1492,7 +1517,6 @@
         <w:rPr>
           <w:szCs w:val="24"/>
         </w:rPr>
-        <w:lastRenderedPageBreak/>
         <w:t xml:space="preserve">Write a </w:t>
       </w:r>
       <w:r>
@@ -2112,8 +2136,8 @@
       </w:r>
     </w:p>
     <w:sectPr>
-      <w:headerReference w:type="default" r:id="rId7"/>
-      <w:footerReference w:type="default" r:id="rId8"/>
+      <w:headerReference w:type="default" r:id="rId8"/>
+      <w:footerReference w:type="default" r:id="rId9"/>
       <w:pgSz w:w="12240" w:h="15840"/>
       <w:pgMar w:top="1440" w:right="1440" w:bottom="1440" w:left="1440" w:header="720" w:footer="720" w:gutter="0"/>
       <w:cols w:space="720"/>
@@ -3884,6 +3908,29 @@
       <w:contextualSpacing/>
     </w:pPr>
   </w:style>
+  <w:style w:type="character" w:styleId="Hyperlink">
+    <w:name w:val="Hyperlink"/>
+    <w:basedOn w:val="DefaultParagraphFont"/>
+    <w:uiPriority w:val="99"/>
+    <w:unhideWhenUsed/>
+    <w:rsid w:val="00EC2293"/>
+    <w:rPr>
+      <w:color w:val="0563C1" w:themeColor="hyperlink"/>
+      <w:u w:val="single"/>
+    </w:rPr>
+  </w:style>
+  <w:style w:type="character" w:styleId="UnresolvedMention">
+    <w:name w:val="Unresolved Mention"/>
+    <w:basedOn w:val="DefaultParagraphFont"/>
+    <w:uiPriority w:val="99"/>
+    <w:semiHidden/>
+    <w:unhideWhenUsed/>
+    <w:rsid w:val="00EC2293"/>
+    <w:rPr>
+      <w:color w:val="605E5C"/>
+      <w:shd w:val="clear" w:color="auto" w:fill="E1DFDD"/>
+    </w:rPr>
+  </w:style>
 </w:styles>
 </file>
 

</xml_diff>